<commit_message>
final report draft and code changes
</commit_message>
<xml_diff>
--- a/CS416 Project 3.docx
+++ b/CS416 Project 3.docx
@@ -133,13 +133,15 @@
         <w:rPr>
           <w:i/>
           <w:iCs/>
-        </w:rPr>
-      </w:pPr>
-      <w:proofErr w:type="spellStart"/>
-      <w:r>
-        <w:rPr>
-          <w:i/>
-          <w:iCs/>
+          <w:color w:val="44546A" w:themeColor="text2"/>
+        </w:rPr>
+      </w:pPr>
+      <w:proofErr w:type="spellStart"/>
+      <w:r>
+        <w:rPr>
+          <w:i/>
+          <w:iCs/>
+          <w:color w:val="44546A" w:themeColor="text2"/>
         </w:rPr>
         <w:t>set_phsyical_mem</w:t>
       </w:r>
@@ -148,6 +150,7 @@
         <w:rPr>
           <w:i/>
           <w:iCs/>
+          <w:color w:val="44546A" w:themeColor="text2"/>
         </w:rPr>
         <w:t xml:space="preserve">, </w:t>
       </w:r>
@@ -156,6 +159,7 @@
         <w:rPr>
           <w:i/>
           <w:iCs/>
+          <w:color w:val="44546A" w:themeColor="text2"/>
         </w:rPr>
         <w:t>cleanup</w:t>
       </w:r>
@@ -197,10 +201,27 @@
       </w:r>
       <w:proofErr w:type="spellEnd"/>
       <w:r>
-        <w:t xml:space="preserve"> call.</w:t>
-      </w:r>
-      <w:r>
-        <w:t xml:space="preserve"> with each call resetting all memory and </w:t>
+        <w:t xml:space="preserve"> call</w:t>
+      </w:r>
+      <w:r>
+        <w:t xml:space="preserve">. Each </w:t>
+      </w:r>
+      <w:r>
+        <w:t xml:space="preserve">call </w:t>
+      </w:r>
+      <w:r>
+        <w:t xml:space="preserve">to </w:t>
+      </w:r>
+      <w:proofErr w:type="spellStart"/>
+      <w:r>
+        <w:t>set_physical_mem</w:t>
+      </w:r>
+      <w:proofErr w:type="spellEnd"/>
+      <w:r>
+        <w:t xml:space="preserve"> will reset</w:t>
+      </w:r>
+      <w:r>
+        <w:t xml:space="preserve"> all memory and </w:t>
       </w:r>
       <w:r>
         <w:t xml:space="preserve">any global variables within </w:t>
@@ -220,7 +241,7 @@
         <w:t>it calculates the total number of pages in physical memory</w:t>
       </w:r>
       <w:r>
-        <w:t>,</w:t>
+        <w:t xml:space="preserve"> and the</w:t>
       </w:r>
       <w:r>
         <w:t xml:space="preserve"> number of bits required for the offset, page tables, and page directory. These are all stored in the appropriately named global variables.</w:t>
@@ -356,8 +377,8 @@
         <w:tblLook w:val="04A0" w:firstRow="1" w:lastRow="0" w:firstColumn="1" w:lastColumn="0" w:noHBand="0" w:noVBand="1"/>
       </w:tblPr>
       <w:tblGrid>
-        <w:gridCol w:w="1774"/>
-        <w:gridCol w:w="521"/>
+        <w:gridCol w:w="1525"/>
+        <w:gridCol w:w="770"/>
         <w:gridCol w:w="7055"/>
       </w:tblGrid>
       <w:tr>
@@ -366,7 +387,7 @@
         </w:trPr>
         <w:tc>
           <w:tcPr>
-            <w:tcW w:w="1795" w:type="dxa"/>
+            <w:tcW w:w="1525" w:type="dxa"/>
           </w:tcPr>
           <w:p>
             <w:pPr>
@@ -395,7 +416,7 @@
         </w:tc>
         <w:tc>
           <w:tcPr>
-            <w:tcW w:w="270" w:type="dxa"/>
+            <w:tcW w:w="770" w:type="dxa"/>
           </w:tcPr>
           <w:p>
             <w:pPr>
@@ -413,7 +434,7 @@
         </w:tc>
         <w:tc>
           <w:tcPr>
-            <w:tcW w:w="7285" w:type="dxa"/>
+            <w:tcW w:w="7055" w:type="dxa"/>
           </w:tcPr>
           <w:p/>
           <w:p>
@@ -729,19 +750,25 @@
       </w:r>
       <w:proofErr w:type="spellStart"/>
       <w:r>
+        <w:rPr>
+          <w:i/>
+          <w:iCs/>
+        </w:rPr>
         <w:t>set_physical_mem</w:t>
       </w:r>
       <w:proofErr w:type="spellEnd"/>
       <w:r>
-        <w:t xml:space="preserve"> and by extension </w:t>
-      </w:r>
-      <w:proofErr w:type="spellStart"/>
-      <w:r>
-        <w:t>t_malloc</w:t>
-      </w:r>
-      <w:proofErr w:type="spellEnd"/>
-      <w:r>
-        <w:t xml:space="preserve"> and its family of functions are called. MEMSIZE may also not exceed MAX_MEMSIZE or the behavior is undefined as </w:t>
+        <w:rPr>
+          <w:i/>
+          <w:iCs/>
+        </w:rPr>
+        <w:t xml:space="preserve"> </w:t>
+      </w:r>
+      <w:r>
+        <w:t>is</w:t>
+      </w:r>
+      <w:r>
+        <w:t xml:space="preserve"> called. MEMSIZE may also not exceed MAX_MEMSIZE or the behavior is undefined as </w:t>
       </w:r>
       <w:r>
         <w:t>addresses up to 32bits are only supported.</w:t>
@@ -766,27 +793,22 @@
           <w:szCs w:val="56"/>
         </w:rPr>
         <w:lastRenderedPageBreak/>
-        <w:t>L</w:t>
-      </w:r>
-      <w:r>
-        <w:rPr>
-          <w:sz w:val="56"/>
-          <w:szCs w:val="56"/>
-        </w:rPr>
-        <w:t>ogic</w:t>
-      </w:r>
-    </w:p>
-    <w:p>
-      <w:pPr>
-        <w:rPr>
-          <w:i/>
-          <w:iCs/>
-        </w:rPr>
-      </w:pPr>
-      <w:r>
-        <w:rPr>
-          <w:i/>
-          <w:iCs/>
+        <w:t>Main Functions</w:t>
+      </w:r>
+    </w:p>
+    <w:p>
+      <w:pPr>
+        <w:rPr>
+          <w:i/>
+          <w:iCs/>
+          <w:color w:val="44546A" w:themeColor="text2"/>
+        </w:rPr>
+      </w:pPr>
+      <w:r>
+        <w:rPr>
+          <w:i/>
+          <w:iCs/>
+          <w:color w:val="44546A" w:themeColor="text2"/>
         </w:rPr>
         <w:t xml:space="preserve">translate, </w:t>
       </w:r>
@@ -795,6 +817,7 @@
         <w:rPr>
           <w:i/>
           <w:iCs/>
+          <w:color w:val="44546A" w:themeColor="text2"/>
         </w:rPr>
         <w:t>page_map</w:t>
       </w:r>
@@ -803,6 +826,7 @@
         <w:rPr>
           <w:i/>
           <w:iCs/>
+          <w:color w:val="44546A" w:themeColor="text2"/>
         </w:rPr>
         <w:t xml:space="preserve">, </w:t>
       </w:r>
@@ -811,6 +835,7 @@
         <w:rPr>
           <w:i/>
           <w:iCs/>
+          <w:color w:val="44546A" w:themeColor="text2"/>
         </w:rPr>
         <w:t>t_malloc</w:t>
       </w:r>
@@ -819,6 +844,7 @@
         <w:rPr>
           <w:i/>
           <w:iCs/>
+          <w:color w:val="44546A" w:themeColor="text2"/>
         </w:rPr>
         <w:t xml:space="preserve">, </w:t>
       </w:r>
@@ -827,6 +853,7 @@
         <w:rPr>
           <w:i/>
           <w:iCs/>
+          <w:color w:val="44546A" w:themeColor="text2"/>
         </w:rPr>
         <w:t>t_free</w:t>
       </w:r>
@@ -835,6 +862,7 @@
         <w:rPr>
           <w:i/>
           <w:iCs/>
+          <w:color w:val="44546A" w:themeColor="text2"/>
         </w:rPr>
         <w:t xml:space="preserve">, </w:t>
       </w:r>
@@ -843,6 +871,7 @@
         <w:rPr>
           <w:i/>
           <w:iCs/>
+          <w:color w:val="44546A" w:themeColor="text2"/>
         </w:rPr>
         <w:t>get_next_avail</w:t>
       </w:r>
@@ -851,6 +880,7 @@
         <w:rPr>
           <w:i/>
           <w:iCs/>
+          <w:color w:val="44546A" w:themeColor="text2"/>
         </w:rPr>
         <w:t xml:space="preserve">, </w:t>
       </w:r>
@@ -859,6 +889,7 @@
         <w:rPr>
           <w:i/>
           <w:iCs/>
+          <w:color w:val="44546A" w:themeColor="text2"/>
         </w:rPr>
         <w:t>findContSpace</w:t>
       </w:r>
@@ -867,6 +898,7 @@
         <w:rPr>
           <w:i/>
           <w:iCs/>
+          <w:color w:val="44546A" w:themeColor="text2"/>
         </w:rPr>
         <w:t xml:space="preserve">, </w:t>
       </w:r>
@@ -875,6 +907,7 @@
         <w:rPr>
           <w:i/>
           <w:iCs/>
+          <w:color w:val="44546A" w:themeColor="text2"/>
         </w:rPr>
         <w:t>is_page_table_empty</w:t>
       </w:r>
@@ -883,6 +916,7 @@
         <w:rPr>
           <w:i/>
           <w:iCs/>
+          <w:color w:val="44546A" w:themeColor="text2"/>
         </w:rPr>
         <w:t xml:space="preserve">, </w:t>
       </w:r>
@@ -891,6 +925,7 @@
         <w:rPr>
           <w:i/>
           <w:iCs/>
+          <w:color w:val="44546A" w:themeColor="text2"/>
         </w:rPr>
         <w:t>mat_mult</w:t>
       </w:r>
@@ -899,6 +934,7 @@
         <w:rPr>
           <w:i/>
           <w:iCs/>
+          <w:color w:val="44546A" w:themeColor="text2"/>
         </w:rPr>
         <w:t xml:space="preserve">, </w:t>
       </w:r>
@@ -907,6 +943,7 @@
         <w:rPr>
           <w:i/>
           <w:iCs/>
+          <w:color w:val="44546A" w:themeColor="text2"/>
         </w:rPr>
         <w:t>TLB_check</w:t>
       </w:r>
@@ -915,6 +952,7 @@
         <w:rPr>
           <w:i/>
           <w:iCs/>
+          <w:color w:val="44546A" w:themeColor="text2"/>
         </w:rPr>
         <w:t xml:space="preserve">, </w:t>
       </w:r>
@@ -923,6 +961,7 @@
         <w:rPr>
           <w:i/>
           <w:iCs/>
+          <w:color w:val="44546A" w:themeColor="text2"/>
         </w:rPr>
         <w:t>TLB_</w:t>
       </w:r>
@@ -931,6 +970,7 @@
         <w:rPr>
           <w:i/>
           <w:iCs/>
+          <w:color w:val="44546A" w:themeColor="text2"/>
         </w:rPr>
         <w:t>add</w:t>
       </w:r>
@@ -940,7 +980,7 @@
     <w:tbl>
       <w:tblPr>
         <w:tblStyle w:val="TableGrid"/>
-        <w:tblpPr w:leftFromText="180" w:rightFromText="180" w:vertAnchor="text" w:horzAnchor="margin" w:tblpY="2897"/>
+        <w:tblpPr w:leftFromText="180" w:rightFromText="180" w:vertAnchor="text" w:horzAnchor="margin" w:tblpY="2252"/>
         <w:tblW w:w="9085" w:type="dxa"/>
         <w:tblLayout w:type="fixed"/>
         <w:tblLook w:val="04A0" w:firstRow="1" w:lastRow="0" w:firstColumn="1" w:lastColumn="0" w:noHBand="0" w:noVBand="1"/>
@@ -1140,7 +1180,13 @@
         <w:t xml:space="preserve"> call</w:t>
       </w:r>
       <w:r>
-        <w:t xml:space="preserve">. Next </w:t>
+        <w:t>. Next</w:t>
+      </w:r>
+      <w:r>
+        <w:t>,</w:t>
+      </w:r>
+      <w:r>
+        <w:t xml:space="preserve"> </w:t>
       </w:r>
       <w:proofErr w:type="spellStart"/>
       <w:r>
@@ -1182,10 +1228,10 @@
         <w:t xml:space="preserve"> of pages. It returns the first virtual address that meets the criteria. If it fails it will return 0</w:t>
       </w:r>
       <w:r>
-        <w:t xml:space="preserve"> and by </w:t>
-      </w:r>
-      <w:r>
-        <w:t>extension,</w:t>
+        <w:t xml:space="preserve"> </w:t>
+      </w:r>
+      <w:r>
+        <w:t>and</w:t>
       </w:r>
       <w:r>
         <w:t xml:space="preserve"> make </w:t>
@@ -1219,6 +1265,53 @@
       <w:proofErr w:type="spellStart"/>
       <w:r>
         <w:rPr>
+          <w:i/>
+          <w:iCs/>
+        </w:rPr>
+        <w:t>page_map</w:t>
+      </w:r>
+      <w:proofErr w:type="spellEnd"/>
+      <w:r>
+        <w:t xml:space="preserve"> on all contiguous virtual pages.</w:t>
+      </w:r>
+      <w:r>
+        <w:t xml:space="preserve"> </w:t>
+      </w:r>
+      <w:proofErr w:type="spellStart"/>
+      <w:r>
+        <w:t>t_malloc</w:t>
+      </w:r>
+      <w:proofErr w:type="spellEnd"/>
+      <w:r>
+        <w:t xml:space="preserve"> also automatically calls translate subsequently adding an entry to the TLB. Multiple calls to </w:t>
+      </w:r>
+      <w:proofErr w:type="spellStart"/>
+      <w:r>
+        <w:rPr>
+          <w:i/>
+          <w:iCs/>
+        </w:rPr>
+        <w:t>t_malloc</w:t>
+      </w:r>
+      <w:proofErr w:type="spellEnd"/>
+      <w:r>
+        <w:rPr>
+          <w:i/>
+          <w:iCs/>
+        </w:rPr>
+        <w:t xml:space="preserve"> </w:t>
+      </w:r>
+      <w:r>
+        <w:t>may result in a memory layout like shown below.</w:t>
+      </w:r>
+    </w:p>
+    <w:p>
+      <w:pPr>
+        <w:ind w:firstLine="720"/>
+      </w:pPr>
+      <w:proofErr w:type="spellStart"/>
+      <w:r>
+        <w:rPr>
           <w:b/>
           <w:bCs/>
           <w:i/>
@@ -1228,21 +1321,6 @@
       </w:r>
       <w:proofErr w:type="spellEnd"/>
       <w:r>
-        <w:t xml:space="preserve"> on all contiguous virtual pages.</w:t>
-      </w:r>
-      <w:r>
-        <w:t xml:space="preserve"> </w:t>
-      </w:r>
-      <w:proofErr w:type="spellStart"/>
-      <w:r>
-        <w:rPr>
-          <w:i/>
-          <w:iCs/>
-        </w:rPr>
-        <w:t>page_map</w:t>
-      </w:r>
-      <w:proofErr w:type="spellEnd"/>
-      <w:r>
         <w:t xml:space="preserve"> automatically creates page tables and page table entries if they do not exist</w:t>
       </w:r>
       <w:r>
@@ -1287,52 +1365,7 @@
         <w:t>physical page in memory via searching the bitmap.</w:t>
       </w:r>
       <w:r>
-        <w:t xml:space="preserve"> It also automatically calls translate subsequently adding an entry to the TLB.</w:t>
-      </w:r>
-      <w:r>
         <w:t xml:space="preserve"> </w:t>
-      </w:r>
-      <w:r>
-        <w:t xml:space="preserve">Multiple </w:t>
-      </w:r>
-      <w:r>
-        <w:t>call</w:t>
-      </w:r>
-      <w:r>
-        <w:t>s</w:t>
-      </w:r>
-      <w:r>
-        <w:t xml:space="preserve"> to </w:t>
-      </w:r>
-      <w:proofErr w:type="spellStart"/>
-      <w:r>
-        <w:rPr>
-          <w:i/>
-          <w:iCs/>
-        </w:rPr>
-        <w:t>t_malloc</w:t>
-      </w:r>
-      <w:proofErr w:type="spellEnd"/>
-      <w:r>
-        <w:rPr>
-          <w:i/>
-          <w:iCs/>
-        </w:rPr>
-        <w:t xml:space="preserve"> </w:t>
-      </w:r>
-      <w:r>
-        <w:t>may result in a memory layout like shown below</w:t>
-      </w:r>
-      <w:r>
-        <w:t>.</w:t>
-      </w:r>
-    </w:p>
-    <w:p>
-      <w:r>
-        <w:t xml:space="preserve">(Note that despite the page tables and data being separated the user </w:t>
-      </w:r>
-      <w:r>
-        <w:t>only sees contiguous mapped data)</w:t>
       </w:r>
     </w:p>
     <w:p>
@@ -1364,19 +1397,43 @@
         <w:t>outer page directory</w:t>
       </w:r>
       <w:r>
-        <w:t xml:space="preserve"> and page tables, flipping each used page to free</w:t>
-      </w:r>
-      <w:r>
-        <w:t>. If any are already free it returns -1, otherwise returns 0 on success</w:t>
+        <w:t xml:space="preserve"> and page tables, flipping each used page </w:t>
+      </w:r>
+      <w:r>
+        <w:t xml:space="preserve">in the bitmap </w:t>
+      </w:r>
+      <w:r>
+        <w:t>to free</w:t>
+      </w:r>
+      <w:r>
+        <w:t xml:space="preserve"> and setting the entries to 0</w:t>
+      </w:r>
+      <w:r>
+        <w:t xml:space="preserve">. </w:t>
+      </w:r>
+      <w:r>
+        <w:t>It</w:t>
+      </w:r>
+      <w:r>
+        <w:t xml:space="preserve"> returns 0 on success</w:t>
       </w:r>
       <w:r>
         <w:t>ful deallocation of all pages</w:t>
       </w:r>
       <w:r>
+        <w:t xml:space="preserve"> or -1 on error</w:t>
+      </w:r>
+      <w:r>
         <w:t>.</w:t>
       </w:r>
       <w:r>
-        <w:t xml:space="preserve"> Internally it also checks if page tables are empty to free them up if </w:t>
+        <w:t xml:space="preserve"> </w:t>
+      </w:r>
+      <w:r>
+        <w:t>It</w:t>
+      </w:r>
+      <w:r>
+        <w:t xml:space="preserve"> checks if page tables are empty to free them up if </w:t>
       </w:r>
       <w:r>
         <w:t>they are unused</w:t>
@@ -1396,6 +1453,9 @@
       </w:r>
       <w:proofErr w:type="spellEnd"/>
       <w:r>
+        <w:t xml:space="preserve"> which returns 1 if all entries are 0 otherwise returns 0</w:t>
+      </w:r>
+      <w:r>
         <w:t>.</w:t>
       </w:r>
     </w:p>
@@ -1471,7 +1531,13 @@
         <w:t xml:space="preserve"> in and out of th</w:t>
       </w:r>
       <w:r>
-        <w:t xml:space="preserve">e memory. They also implement </w:t>
+        <w:t>e memory</w:t>
+      </w:r>
+      <w:r>
+        <w:t xml:space="preserve"> as needed</w:t>
+      </w:r>
+      <w:r>
+        <w:t xml:space="preserve">. They also implement </w:t>
       </w:r>
       <w:proofErr w:type="spellStart"/>
       <w:r>
@@ -1539,7 +1605,13 @@
         <w:t xml:space="preserve"> via matrix multiplication</w:t>
       </w:r>
       <w:r>
-        <w:t xml:space="preserve">. You can easily address any offset within a page even if the offset may exceed </w:t>
+        <w:t>. You can address any offset within a page even if the offset</w:t>
+      </w:r>
+      <w:r>
+        <w:t xml:space="preserve"> and matrix size in bytes</w:t>
+      </w:r>
+      <w:r>
+        <w:t xml:space="preserve"> exceed </w:t>
       </w:r>
       <w:r>
         <w:t xml:space="preserve">the total size of a page as </w:t>
@@ -1589,19 +1661,25 @@
         <w:t xml:space="preserve"> directly maps a virtual address to a physical one</w:t>
       </w:r>
       <w:r>
-        <w:t xml:space="preserve"> by finding the index in the outer page table, taking the page value it contains pointing to a page </w:t>
-      </w:r>
-      <w:r>
-        <w:t xml:space="preserve">table. Finally </w:t>
-      </w:r>
-      <w:r>
-        <w:t>using that page table to find the actual physical page stored</w:t>
+        <w:t xml:space="preserve"> by finding the index in the outer page table, taking the page value it </w:t>
+      </w:r>
+      <w:r>
+        <w:t>contains to get the page table, and using the inner index to get the physical page</w:t>
+      </w:r>
+      <w:r>
+        <w:t xml:space="preserve">. </w:t>
+      </w:r>
+      <w:r>
+        <w:t>Finally,</w:t>
       </w:r>
       <w:r>
         <w:t xml:space="preserve"> </w:t>
       </w:r>
       <w:r>
-        <w:t>and using that with the addition of the offset to return the physical address.</w:t>
+        <w:t>it adds the offset to return the physical address</w:t>
+      </w:r>
+      <w:r>
+        <w:t>.</w:t>
       </w:r>
       <w:r>
         <w:t xml:space="preserve"> </w:t>
@@ -1613,7 +1691,7 @@
         <w:t xml:space="preserve"> additionally checks</w:t>
       </w:r>
       <w:r>
-        <w:t xml:space="preserve"> whether the virtual page number (all the bits left of the offset) is stored within the TLB</w:t>
+        <w:t xml:space="preserve"> whether the virtual page number is stored within the TLB</w:t>
       </w:r>
       <w:r>
         <w:t xml:space="preserve"> with </w:t>
@@ -1630,16 +1708,54 @@
       </w:r>
       <w:proofErr w:type="spellEnd"/>
       <w:r>
-        <w:t xml:space="preserve">. It does this with an extremely simple “hashing” function which just takes the modulus of the virtual page number. If finds </w:t>
-      </w:r>
-      <w:r>
-        <w:t xml:space="preserve">the virtual page number at the index with the hash it takes physical page stored multiplying it by </w:t>
-      </w:r>
-      <w:r>
-        <w:t xml:space="preserve">PAGE_SIZE </w:t>
-      </w:r>
-      <w:r>
-        <w:t>and adds the offset</w:t>
+        <w:t>. It does this with a</w:t>
+      </w:r>
+      <w:r>
+        <w:t xml:space="preserve"> </w:t>
+      </w:r>
+      <w:r>
+        <w:t xml:space="preserve">simple “hashing” function which </w:t>
+      </w:r>
+      <w:r>
+        <w:t xml:space="preserve">is just </w:t>
+      </w:r>
+      <w:proofErr w:type="spellStart"/>
+      <w:r>
+        <w:t>vpage</w:t>
+      </w:r>
+      <w:proofErr w:type="spellEnd"/>
+      <w:r>
+        <w:t xml:space="preserve"> % TLB_SIZE</w:t>
+      </w:r>
+      <w:r>
+        <w:t xml:space="preserve">. If finds </w:t>
+      </w:r>
+      <w:r>
+        <w:t>the virtual page number at the index with the hash it takes physical page stored</w:t>
+      </w:r>
+      <w:r>
+        <w:t>,</w:t>
+      </w:r>
+      <w:r>
+        <w:t xml:space="preserve"> multiplying it by </w:t>
+      </w:r>
+      <w:r>
+        <w:t>PAGE_SIZE</w:t>
+      </w:r>
+      <w:r>
+        <w:t>, and</w:t>
+      </w:r>
+      <w:r>
+        <w:t xml:space="preserve"> </w:t>
+      </w:r>
+      <w:r>
+        <w:t>add</w:t>
+      </w:r>
+      <w:r>
+        <w:t>ing</w:t>
+      </w:r>
+      <w:r>
+        <w:t xml:space="preserve"> the offset</w:t>
       </w:r>
       <w:r>
         <w:t xml:space="preserve"> to get the physical address. </w:t>
@@ -1654,7 +1770,19 @@
         <w:t xml:space="preserve"> </w:t>
       </w:r>
       <w:r>
-        <w:t>calculates as normal and stores the both the virtual and physical page number in the appropriate TLB entry</w:t>
+        <w:t>calculates</w:t>
+      </w:r>
+      <w:r>
+        <w:t xml:space="preserve"> the indexes and preforms the indirections </w:t>
+      </w:r>
+      <w:r>
+        <w:t>as normal stor</w:t>
+      </w:r>
+      <w:r>
+        <w:t>ing</w:t>
+      </w:r>
+      <w:r>
+        <w:t xml:space="preserve"> the both the virtual and physical page number in the appropriate TLB entry</w:t>
       </w:r>
       <w:r>
         <w:t xml:space="preserve"> with </w:t>
@@ -1672,6 +1800,824 @@
       <w:proofErr w:type="spellEnd"/>
       <w:r>
         <w:t>.</w:t>
+      </w:r>
+    </w:p>
+    <w:p>
+      <w:pPr>
+        <w:pStyle w:val="Heading3"/>
+        <w:rPr>
+          <w:sz w:val="56"/>
+          <w:szCs w:val="56"/>
+        </w:rPr>
+      </w:pPr>
+      <w:r>
+        <w:br w:type="page"/>
+      </w:r>
+      <w:r>
+        <w:rPr>
+          <w:sz w:val="56"/>
+          <w:szCs w:val="56"/>
+        </w:rPr>
+        <w:t>Helper</w:t>
+      </w:r>
+      <w:r>
+        <w:rPr>
+          <w:sz w:val="56"/>
+          <w:szCs w:val="56"/>
+        </w:rPr>
+        <w:t xml:space="preserve"> Functions</w:t>
+      </w:r>
+    </w:p>
+    <w:p>
+      <w:pPr>
+        <w:rPr>
+          <w:color w:val="44546A" w:themeColor="text2"/>
+        </w:rPr>
+      </w:pPr>
+      <w:proofErr w:type="spellStart"/>
+      <w:r>
+        <w:rPr>
+          <w:color w:val="44546A" w:themeColor="text2"/>
+        </w:rPr>
+        <w:t>first_set_bit</w:t>
+      </w:r>
+      <w:proofErr w:type="spellEnd"/>
+      <w:r>
+        <w:rPr>
+          <w:color w:val="44546A" w:themeColor="text2"/>
+        </w:rPr>
+        <w:t xml:space="preserve">, </w:t>
+      </w:r>
+      <w:proofErr w:type="spellStart"/>
+      <w:r>
+        <w:rPr>
+          <w:color w:val="44546A" w:themeColor="text2"/>
+        </w:rPr>
+        <w:t>flip_bit_at_index</w:t>
+      </w:r>
+      <w:proofErr w:type="spellEnd"/>
+      <w:r>
+        <w:rPr>
+          <w:color w:val="44546A" w:themeColor="text2"/>
+        </w:rPr>
+        <w:t xml:space="preserve">, </w:t>
+      </w:r>
+      <w:proofErr w:type="spellStart"/>
+      <w:r>
+        <w:rPr>
+          <w:color w:val="44546A" w:themeColor="text2"/>
+        </w:rPr>
+        <w:t>get_bit_at_index</w:t>
+      </w:r>
+      <w:proofErr w:type="spellEnd"/>
+      <w:r>
+        <w:rPr>
+          <w:color w:val="44546A" w:themeColor="text2"/>
+        </w:rPr>
+        <w:t xml:space="preserve">, </w:t>
+      </w:r>
+      <w:proofErr w:type="spellStart"/>
+      <w:r>
+        <w:rPr>
+          <w:color w:val="44546A" w:themeColor="text2"/>
+        </w:rPr>
+        <w:t>bit_to_long</w:t>
+      </w:r>
+      <w:proofErr w:type="spellEnd"/>
+      <w:r>
+        <w:rPr>
+          <w:color w:val="44546A" w:themeColor="text2"/>
+        </w:rPr>
+        <w:t xml:space="preserve">, </w:t>
+      </w:r>
+      <w:proofErr w:type="spellStart"/>
+      <w:r>
+        <w:rPr>
+          <w:color w:val="44546A" w:themeColor="text2"/>
+        </w:rPr>
+        <w:t>index_to_va</w:t>
+      </w:r>
+      <w:proofErr w:type="spellEnd"/>
+      <w:r>
+        <w:rPr>
+          <w:color w:val="44546A" w:themeColor="text2"/>
+        </w:rPr>
+        <w:t>,</w:t>
+      </w:r>
+      <w:r>
+        <w:rPr>
+          <w:color w:val="44546A" w:themeColor="text2"/>
+        </w:rPr>
+        <w:t xml:space="preserve"> </w:t>
+      </w:r>
+      <w:proofErr w:type="spellStart"/>
+      <w:r>
+        <w:rPr>
+          <w:color w:val="44546A" w:themeColor="text2"/>
+        </w:rPr>
+        <w:t>tu_malloc</w:t>
+      </w:r>
+      <w:proofErr w:type="spellEnd"/>
+      <w:r>
+        <w:rPr>
+          <w:color w:val="44546A" w:themeColor="text2"/>
+        </w:rPr>
+        <w:t xml:space="preserve">, </w:t>
+      </w:r>
+      <w:proofErr w:type="spellStart"/>
+      <w:r>
+        <w:rPr>
+          <w:color w:val="44546A" w:themeColor="text2"/>
+        </w:rPr>
+        <w:t>print_mem</w:t>
+      </w:r>
+      <w:proofErr w:type="spellEnd"/>
+      <w:r>
+        <w:rPr>
+          <w:color w:val="44546A" w:themeColor="text2"/>
+        </w:rPr>
+        <w:t xml:space="preserve">, </w:t>
+      </w:r>
+      <w:proofErr w:type="spellStart"/>
+      <w:r>
+        <w:rPr>
+          <w:color w:val="44546A" w:themeColor="text2"/>
+        </w:rPr>
+        <w:t>print_page</w:t>
+      </w:r>
+      <w:proofErr w:type="spellEnd"/>
+      <w:r>
+        <w:rPr>
+          <w:color w:val="44546A" w:themeColor="text2"/>
+        </w:rPr>
+        <w:t xml:space="preserve">, </w:t>
+      </w:r>
+      <w:proofErr w:type="spellStart"/>
+      <w:r>
+        <w:rPr>
+          <w:color w:val="44546A" w:themeColor="text2"/>
+        </w:rPr>
+        <w:t>print_</w:t>
+      </w:r>
+      <w:proofErr w:type="gramStart"/>
+      <w:r>
+        <w:rPr>
+          <w:color w:val="44546A" w:themeColor="text2"/>
+        </w:rPr>
+        <w:t>va</w:t>
+      </w:r>
+      <w:proofErr w:type="spellEnd"/>
+      <w:proofErr w:type="gramEnd"/>
+    </w:p>
+    <w:p/>
+    <w:p>
+      <w:pPr>
+        <w:pStyle w:val="Heading3"/>
+      </w:pPr>
+      <w:r>
+        <w:t>Bitwise Helpers</w:t>
+      </w:r>
+    </w:p>
+    <w:p>
+      <w:r>
+        <w:tab/>
+      </w:r>
+      <w:proofErr w:type="spellStart"/>
+      <w:r>
+        <w:rPr>
+          <w:b/>
+          <w:bCs/>
+          <w:i/>
+          <w:iCs/>
+        </w:rPr>
+        <w:t>first_set_bit</w:t>
+      </w:r>
+      <w:proofErr w:type="spellEnd"/>
+      <w:r>
+        <w:t xml:space="preserve"> returns the first bit in a char that is set to 1 starting at index 0. </w:t>
+      </w:r>
+      <w:r>
+        <w:t xml:space="preserve">returns -1 if num is </w:t>
+      </w:r>
+      <w:proofErr w:type="gramStart"/>
+      <w:r>
+        <w:t>0</w:t>
+      </w:r>
+      <w:proofErr w:type="gramEnd"/>
+    </w:p>
+    <w:p>
+      <w:r>
+        <w:tab/>
+      </w:r>
+      <w:proofErr w:type="spellStart"/>
+      <w:r>
+        <w:rPr>
+          <w:b/>
+          <w:bCs/>
+          <w:i/>
+          <w:iCs/>
+        </w:rPr>
+        <w:t>flip_bit_at_index</w:t>
+      </w:r>
+      <w:proofErr w:type="spellEnd"/>
+      <w:r>
+        <w:t xml:space="preserve"> flips a bit </w:t>
+      </w:r>
+      <w:r>
+        <w:t xml:space="preserve">changing from 1 to 0 or vice versa </w:t>
+      </w:r>
+      <w:r>
+        <w:t xml:space="preserve">at a specific </w:t>
+      </w:r>
+      <w:r>
+        <w:t xml:space="preserve">bit </w:t>
+      </w:r>
+      <w:r>
+        <w:t xml:space="preserve">index in a </w:t>
+      </w:r>
+      <w:proofErr w:type="gramStart"/>
+      <w:r>
+        <w:t>bitmap</w:t>
+      </w:r>
+      <w:proofErr w:type="gramEnd"/>
+    </w:p>
+    <w:p>
+      <w:r>
+        <w:tab/>
+      </w:r>
+      <w:proofErr w:type="spellStart"/>
+      <w:r>
+        <w:rPr>
+          <w:b/>
+          <w:bCs/>
+          <w:i/>
+          <w:iCs/>
+        </w:rPr>
+        <w:t>get_bit_at_index</w:t>
+      </w:r>
+      <w:proofErr w:type="spellEnd"/>
+      <w:r>
+        <w:t xml:space="preserve"> returns the Boolean value of a bit at the specified index in a </w:t>
+      </w:r>
+      <w:proofErr w:type="gramStart"/>
+      <w:r>
+        <w:t>bitmap</w:t>
+      </w:r>
+      <w:proofErr w:type="gramEnd"/>
+    </w:p>
+    <w:p>
+      <w:r>
+        <w:tab/>
+      </w:r>
+      <w:proofErr w:type="spellStart"/>
+      <w:r>
+        <w:rPr>
+          <w:b/>
+          <w:bCs/>
+          <w:i/>
+          <w:iCs/>
+        </w:rPr>
+        <w:t>bit_to_long</w:t>
+      </w:r>
+      <w:proofErr w:type="spellEnd"/>
+      <w:r>
+        <w:rPr>
+          <w:b/>
+          <w:bCs/>
+          <w:i/>
+          <w:iCs/>
+        </w:rPr>
+        <w:t xml:space="preserve"> </w:t>
+      </w:r>
+      <w:r>
+        <w:t>converts a series of b</w:t>
+      </w:r>
+      <w:r>
+        <w:t>i</w:t>
+      </w:r>
+      <w:r>
+        <w:t xml:space="preserve">ts </w:t>
+      </w:r>
+      <w:r>
+        <w:t xml:space="preserve">starting at start and of length </w:t>
+      </w:r>
+      <w:proofErr w:type="spellStart"/>
+      <w:r>
+        <w:t>len</w:t>
+      </w:r>
+      <w:proofErr w:type="spellEnd"/>
+      <w:r>
+        <w:t xml:space="preserve"> and returns the resulting </w:t>
+      </w:r>
+      <w:proofErr w:type="gramStart"/>
+      <w:r>
+        <w:t>long</w:t>
+      </w:r>
+      <w:proofErr w:type="gramEnd"/>
+    </w:p>
+    <w:p>
+      <w:pPr>
+        <w:pStyle w:val="Heading3"/>
+      </w:pPr>
+      <w:r>
+        <w:t xml:space="preserve">Function </w:t>
+      </w:r>
+      <w:r>
+        <w:t>Helpers</w:t>
+      </w:r>
+    </w:p>
+    <w:p>
+      <w:r>
+        <w:tab/>
+      </w:r>
+      <w:proofErr w:type="spellStart"/>
+      <w:r>
+        <w:rPr>
+          <w:b/>
+          <w:bCs/>
+          <w:i/>
+          <w:iCs/>
+        </w:rPr>
+        <w:t>index_to_va</w:t>
+      </w:r>
+      <w:proofErr w:type="spellEnd"/>
+      <w:r>
+        <w:t xml:space="preserve"> converts three unsigned </w:t>
+      </w:r>
+      <w:proofErr w:type="spellStart"/>
+      <w:r>
+        <w:t>ints</w:t>
+      </w:r>
+      <w:proofErr w:type="spellEnd"/>
+      <w:r>
+        <w:t xml:space="preserve"> representing the indexes into the </w:t>
+      </w:r>
+      <w:r>
+        <w:rPr>
+          <w:i/>
+          <w:iCs/>
+        </w:rPr>
+        <w:t xml:space="preserve">outer </w:t>
+      </w:r>
+      <w:r>
+        <w:t>page directory</w:t>
+      </w:r>
+      <w:r>
+        <w:t xml:space="preserve">, </w:t>
+      </w:r>
+      <w:r>
+        <w:t xml:space="preserve">page table, and offset into the physical page, </w:t>
+      </w:r>
+      <w:r>
+        <w:t>into</w:t>
+      </w:r>
+      <w:r>
+        <w:t xml:space="preserve"> a single virtual </w:t>
+      </w:r>
+      <w:r>
+        <w:t>address.</w:t>
+      </w:r>
+    </w:p>
+    <w:p>
+      <w:pPr>
+        <w:pStyle w:val="Heading3"/>
+      </w:pPr>
+      <w:r>
+        <w:t>Debug</w:t>
+      </w:r>
+      <w:r>
+        <w:t xml:space="preserve"> </w:t>
+      </w:r>
+      <w:r>
+        <w:t>Functions</w:t>
+      </w:r>
+    </w:p>
+    <w:p>
+      <w:r>
+        <w:tab/>
+      </w:r>
+      <w:proofErr w:type="spellStart"/>
+      <w:r>
+        <w:rPr>
+          <w:b/>
+          <w:bCs/>
+          <w:i/>
+          <w:iCs/>
+        </w:rPr>
+        <w:t>tu_malloc</w:t>
+      </w:r>
+      <w:proofErr w:type="spellEnd"/>
+      <w:r>
+        <w:t xml:space="preserve"> is a wrapper around </w:t>
+      </w:r>
+      <w:proofErr w:type="spellStart"/>
+      <w:r>
+        <w:t>t_malloc</w:t>
+      </w:r>
+      <w:proofErr w:type="spellEnd"/>
+      <w:r>
+        <w:t xml:space="preserve"> that converts the void pointer to an unsigned </w:t>
+      </w:r>
+      <w:proofErr w:type="gramStart"/>
+      <w:r>
+        <w:t>int</w:t>
+      </w:r>
+      <w:proofErr w:type="gramEnd"/>
+    </w:p>
+    <w:p>
+      <w:r>
+        <w:tab/>
+      </w:r>
+      <w:proofErr w:type="spellStart"/>
+      <w:r>
+        <w:rPr>
+          <w:b/>
+          <w:bCs/>
+          <w:i/>
+          <w:iCs/>
+        </w:rPr>
+        <w:t>print_mem</w:t>
+      </w:r>
+      <w:proofErr w:type="spellEnd"/>
+      <w:r>
+        <w:rPr>
+          <w:b/>
+          <w:bCs/>
+          <w:i/>
+          <w:iCs/>
+        </w:rPr>
+        <w:t xml:space="preserve"> </w:t>
+      </w:r>
+      <w:r>
+        <w:t xml:space="preserve">will walk the </w:t>
+      </w:r>
+      <w:r>
+        <w:rPr>
+          <w:i/>
+          <w:iCs/>
+        </w:rPr>
+        <w:t>outer page directory</w:t>
+      </w:r>
+      <w:r>
+        <w:t xml:space="preserve"> and page tables printing any non-empty entries and reporting possible errors </w:t>
+      </w:r>
+      <w:r>
+        <w:t>if they are marked as free when not empty.</w:t>
+      </w:r>
+    </w:p>
+    <w:p>
+      <w:r>
+        <w:tab/>
+      </w:r>
+      <w:proofErr w:type="spellStart"/>
+      <w:r>
+        <w:rPr>
+          <w:b/>
+          <w:bCs/>
+          <w:i/>
+          <w:iCs/>
+        </w:rPr>
+        <w:t>print_page</w:t>
+      </w:r>
+      <w:proofErr w:type="spellEnd"/>
+      <w:r>
+        <w:t xml:space="preserve"> prints the contents of an entire page</w:t>
+      </w:r>
+      <w:r>
+        <w:t xml:space="preserve"> with </w:t>
+      </w:r>
+      <w:proofErr w:type="spellStart"/>
+      <w:r>
+        <w:t>len</w:t>
+      </w:r>
+      <w:proofErr w:type="spellEnd"/>
+      <w:r>
+        <w:t xml:space="preserve"> columns byte by byte in hexadecimal.</w:t>
+      </w:r>
+    </w:p>
+    <w:p>
+      <w:r>
+        <w:tab/>
+      </w:r>
+      <w:proofErr w:type="spellStart"/>
+      <w:r>
+        <w:rPr>
+          <w:b/>
+          <w:bCs/>
+          <w:i/>
+          <w:iCs/>
+        </w:rPr>
+        <w:t>print_va</w:t>
+      </w:r>
+      <w:proofErr w:type="spellEnd"/>
+      <w:r>
+        <w:t xml:space="preserve"> prints the component parts of a virtual address in plain English and decimal.</w:t>
+      </w:r>
+    </w:p>
+    <w:p>
+      <w:r>
+        <w:rPr>
+          <w:b/>
+          <w:bCs/>
+          <w:i/>
+          <w:iCs/>
+        </w:rPr>
+        <w:tab/>
+      </w:r>
+      <w:proofErr w:type="spellStart"/>
+      <w:r>
+        <w:rPr>
+          <w:b/>
+          <w:bCs/>
+          <w:i/>
+          <w:iCs/>
+        </w:rPr>
+        <w:t>print_TLB_missrate</w:t>
+      </w:r>
+      <w:proofErr w:type="spellEnd"/>
+      <w:r>
+        <w:t xml:space="preserve"> </w:t>
+      </w:r>
+      <w:r>
+        <w:t>prints a float representing misses / (hits + misses)</w:t>
+      </w:r>
+    </w:p>
+    <w:p>
+      <w:r>
+        <w:br w:type="page"/>
+      </w:r>
+    </w:p>
+    <w:p>
+      <w:pPr>
+        <w:pStyle w:val="Heading3"/>
+        <w:rPr>
+          <w:sz w:val="56"/>
+          <w:szCs w:val="56"/>
+        </w:rPr>
+      </w:pPr>
+      <w:r>
+        <w:rPr>
+          <w:sz w:val="56"/>
+          <w:szCs w:val="56"/>
+        </w:rPr>
+        <w:t>Compilation</w:t>
+      </w:r>
+      <w:r>
+        <w:rPr>
+          <w:sz w:val="56"/>
+          <w:szCs w:val="56"/>
+        </w:rPr>
+        <w:t>, Limitations, &amp; References</w:t>
+      </w:r>
+    </w:p>
+    <w:p/>
+    <w:p>
+      <w:r>
+        <w:tab/>
+        <w:t>The code has been extensively tested with various page sizes and different tests of the various functions. Our test cases are stored in</w:t>
+      </w:r>
+      <w:r>
+        <w:t xml:space="preserve"> a directory called benchmarks</w:t>
+      </w:r>
+      <w:r>
+        <w:t xml:space="preserve">, before building them the library must be compiled first. </w:t>
+      </w:r>
+      <w:r>
+        <w:t>The steps are listed below.</w:t>
+      </w:r>
+    </w:p>
+    <w:p/>
+    <w:p>
+      <w:pPr>
+        <w:pStyle w:val="ListParagraph"/>
+        <w:numPr>
+          <w:ilvl w:val="0"/>
+          <w:numId w:val="2"/>
+        </w:numPr>
+      </w:pPr>
+      <w:r>
+        <w:t>Change</w:t>
+      </w:r>
+      <w:r>
+        <w:t xml:space="preserve"> directory to </w:t>
+      </w:r>
+      <w:proofErr w:type="gramStart"/>
+      <w:r>
+        <w:t>project3</w:t>
+      </w:r>
+      <w:proofErr w:type="gramEnd"/>
+    </w:p>
+    <w:p>
+      <w:pPr>
+        <w:pStyle w:val="ListParagraph"/>
+        <w:numPr>
+          <w:ilvl w:val="0"/>
+          <w:numId w:val="2"/>
+        </w:numPr>
+      </w:pPr>
+      <w:r>
+        <w:t xml:space="preserve">Run </w:t>
+      </w:r>
+      <w:proofErr w:type="gramStart"/>
+      <w:r>
+        <w:t>make</w:t>
+      </w:r>
+      <w:proofErr w:type="gramEnd"/>
+    </w:p>
+    <w:p>
+      <w:pPr>
+        <w:pStyle w:val="ListParagraph"/>
+        <w:numPr>
+          <w:ilvl w:val="0"/>
+          <w:numId w:val="2"/>
+        </w:numPr>
+      </w:pPr>
+      <w:r>
+        <w:t xml:space="preserve">Change directory to </w:t>
+      </w:r>
+      <w:proofErr w:type="gramStart"/>
+      <w:r>
+        <w:t>benchmarks</w:t>
+      </w:r>
+      <w:proofErr w:type="gramEnd"/>
+    </w:p>
+    <w:p>
+      <w:pPr>
+        <w:pStyle w:val="ListParagraph"/>
+        <w:numPr>
+          <w:ilvl w:val="0"/>
+          <w:numId w:val="2"/>
+        </w:numPr>
+      </w:pPr>
+      <w:r>
+        <w:t>Run make all</w:t>
+      </w:r>
+      <w:r>
+        <w:t xml:space="preserve"> (or specify a specific program to build)</w:t>
+      </w:r>
+    </w:p>
+    <w:p>
+      <w:pPr>
+        <w:ind w:firstLine="720"/>
+      </w:pPr>
+      <w:r>
+        <w:t xml:space="preserve">The program uses the math </w:t>
+      </w:r>
+      <w:r>
+        <w:t>library so any programs compiled with it must use the linker option -</w:t>
+      </w:r>
+      <w:proofErr w:type="spellStart"/>
+      <w:r>
+        <w:t>lm</w:t>
+      </w:r>
+      <w:proofErr w:type="spellEnd"/>
+      <w:r>
+        <w:t xml:space="preserve"> after linking the library.</w:t>
+      </w:r>
+      <w:r>
+        <w:t xml:space="preserve"> The program is also 32-bit so the compiler flag -m32 must be used </w:t>
+      </w:r>
+      <w:r>
+        <w:t>as well</w:t>
+      </w:r>
+      <w:r>
+        <w:t>.</w:t>
+      </w:r>
+    </w:p>
+    <w:p>
+      <w:pPr>
+        <w:ind w:firstLine="720"/>
+      </w:pPr>
+    </w:p>
+    <w:p>
+      <w:pPr>
+        <w:ind w:firstLine="720"/>
+      </w:pPr>
+      <w:r>
+        <w:t xml:space="preserve">The program supports </w:t>
+      </w:r>
+      <w:r>
+        <w:t xml:space="preserve">any page size from 2^3 </w:t>
+      </w:r>
+      <w:r>
+        <w:t xml:space="preserve">to 2^15 bytes. Any others will result in undefined behavior as the either the page table or outer page directory index length respectively would be zero for the given page size. The program also runs slower </w:t>
+      </w:r>
+      <w:r>
+        <w:t xml:space="preserve">the smaller the page size </w:t>
+      </w:r>
+      <w:r>
+        <w:t xml:space="preserve">due to overhead calls </w:t>
+      </w:r>
+      <w:r>
+        <w:t xml:space="preserve">requiring more loops </w:t>
+      </w:r>
+      <w:r>
+        <w:t>when</w:t>
+      </w:r>
+      <w:r>
+        <w:t xml:space="preserve"> walking of the </w:t>
+      </w:r>
+      <w:r>
+        <w:rPr>
+          <w:i/>
+          <w:iCs/>
+        </w:rPr>
+        <w:t>outer page directory</w:t>
+      </w:r>
+      <w:r>
+        <w:t xml:space="preserve"> and page tables.</w:t>
+      </w:r>
+      <w:r>
+        <w:t xml:space="preserve"> </w:t>
+      </w:r>
+      <w:r>
+        <w:t xml:space="preserve">For </w:t>
+      </w:r>
+      <w:r>
+        <w:t>instance,</w:t>
+      </w:r>
+      <w:r>
+        <w:t xml:space="preserve"> </w:t>
+      </w:r>
+      <w:r>
+        <w:t>“</w:t>
+      </w:r>
+      <w:proofErr w:type="spellStart"/>
+      <w:r>
+        <w:t>l</w:t>
+      </w:r>
+      <w:r>
+        <w:t>argemalloc</w:t>
+      </w:r>
+      <w:r>
+        <w:t>s</w:t>
+      </w:r>
+      <w:r>
+        <w:t>.c</w:t>
+      </w:r>
+      <w:proofErr w:type="spellEnd"/>
+      <w:r>
+        <w:t>”</w:t>
+      </w:r>
+      <w:r>
+        <w:t xml:space="preserve"> hangs for roughly a minute when allocating the second largest malloc cal</w:t>
+      </w:r>
+      <w:r>
+        <w:t>l</w:t>
+      </w:r>
+      <w:r>
+        <w:t>.</w:t>
+      </w:r>
+    </w:p>
+    <w:p>
+      <w:pPr>
+        <w:ind w:left="720"/>
+      </w:pPr>
+    </w:p>
+    <w:p>
+      <w:r>
+        <w:tab/>
+        <w:t xml:space="preserve">The program was created by Nicholas Dundas </w:t>
+      </w:r>
+      <w:r>
+        <w:t xml:space="preserve">Logan Miller and the references consulted were </w:t>
+      </w:r>
+      <w:hyperlink r:id="rId9" w:history="1">
+        <w:r>
+          <w:rPr>
+            <w:rStyle w:val="Hyperlink"/>
+          </w:rPr>
+          <w:t>https://en.cppreference.com/w/c</w:t>
+        </w:r>
+      </w:hyperlink>
+      <w:r>
+        <w:t xml:space="preserve"> and </w:t>
+      </w:r>
+      <w:hyperlink r:id="rId10" w:history="1">
+        <w:r>
+          <w:rPr>
+            <w:rStyle w:val="Hyperlink"/>
+          </w:rPr>
+          <w:t>https://man7.org/linux/man-pages</w:t>
+        </w:r>
+      </w:hyperlink>
+      <w:r>
+        <w:t xml:space="preserve"> for C and related functions. Project 1 was also used for the bitwise functions found. </w:t>
+      </w:r>
+    </w:p>
+    <w:p>
+      <w:pPr>
+        <w:rPr>
+          <w:b/>
+          <w:bCs/>
+          <w:i/>
+          <w:iCs/>
+        </w:rPr>
+      </w:pPr>
+    </w:p>
+    <w:p>
+      <w:r>
+        <w:tab/>
       </w:r>
     </w:p>
     <w:sectPr>
@@ -1682,6 +2628,195 @@
     </w:sectPr>
   </w:body>
 </w:document>
+</file>
+
+<file path=word/numbering.xml><?xml version="1.0" encoding="utf-8"?>
+<w:numbering xmlns:wpc="http://schemas.microsoft.com/office/word/2010/wordprocessingCanvas" xmlns:cx="http://schemas.microsoft.com/office/drawing/2014/chartex" xmlns:cx1="http://schemas.microsoft.com/office/drawing/2015/9/8/chartex" xmlns:cx2="http://schemas.microsoft.com/office/drawing/2015/10/21/chartex" xmlns:cx3="http://schemas.microsoft.com/office/drawing/2016/5/9/chartex" xmlns:cx4="http://schemas.microsoft.com/office/drawing/2016/5/10/chartex" xmlns:cx5="http://schemas.microsoft.com/office/drawing/2016/5/11/chartex" xmlns:cx6="http://schemas.microsoft.com/office/drawing/2016/5/12/chartex" xmlns:cx7="http://schemas.microsoft.com/office/drawing/2016/5/13/chartex" xmlns:cx8="http://schemas.microsoft.com/office/drawing/2016/5/14/chartex" xmlns:mc="http://schemas.openxmlformats.org/markup-compatibility/2006" xmlns:aink="http://schemas.microsoft.com/office/drawing/2016/ink" xmlns:am3d="http://schemas.microsoft.com/office/drawing/2017/model3d" xmlns:o="urn:schemas-microsoft-com:office:office" xmlns:oel="http://schemas.microsoft.com/office/2019/extlst" xmlns:r="http://schemas.openxmlformats.org/officeDocument/2006/relationships" xmlns:m="http://schemas.openxmlformats.org/officeDocument/2006/math" xmlns:v="urn:schemas-microsoft-com:vml" xmlns:wp14="http://schemas.microsoft.com/office/word/2010/wordprocessingDrawing" xmlns:wp="http://schemas.openxmlformats.org/drawingml/2006/wordprocessingDrawing" xmlns:w10="urn:schemas-microsoft-com:office:word" xmlns:w="http://schemas.openxmlformats.org/wordprocessingml/2006/main" xmlns:w14="http://schemas.microsoft.com/office/word/2010/wordml" xmlns:w15="http://schemas.microsoft.com/office/word/2012/wordml" xmlns:w16cex="http://schemas.microsoft.com/office/word/2018/wordml/cex" xmlns:w16cid="http://schemas.microsoft.com/office/word/2016/wordml/cid" xmlns:w16="http://schemas.microsoft.com/office/word/2018/wordml" xmlns:w16sdtdh="http://schemas.microsoft.com/office/word/2020/wordml/sdtdatahash" xmlns:w16se="http://schemas.microsoft.com/office/word/2015/wordml/symex" xmlns:wpg="http://schemas.microsoft.com/office/word/2010/wordprocessingGroup" xmlns:wpi="http://schemas.microsoft.com/office/word/2010/wordprocessingInk" xmlns:wne="http://schemas.microsoft.com/office/word/2006/wordml" xmlns:wps="http://schemas.microsoft.com/office/word/2010/wordprocessingShape" mc:Ignorable="w14 w15 w16se w16cid w16 w16cex w16sdtdh wp14">
+  <w:abstractNum w:abstractNumId="0" w15:restartNumberingAfterBreak="0">
+    <w:nsid w:val="704C530F"/>
+    <w:multiLevelType w:val="hybridMultilevel"/>
+    <w:tmpl w:val="DD964058"/>
+    <w:lvl w:ilvl="0" w:tplc="28CEC1C2">
+      <w:start w:val="1"/>
+      <w:numFmt w:val="decimal"/>
+      <w:lvlText w:val="%1."/>
+      <w:lvlJc w:val="left"/>
+      <w:pPr>
+        <w:ind w:left="1440" w:hanging="360"/>
+      </w:pPr>
+      <w:rPr>
+        <w:rFonts w:hint="default"/>
+      </w:rPr>
+    </w:lvl>
+    <w:lvl w:ilvl="1" w:tplc="04090019" w:tentative="1">
+      <w:start w:val="1"/>
+      <w:numFmt w:val="lowerLetter"/>
+      <w:lvlText w:val="%2."/>
+      <w:lvlJc w:val="left"/>
+      <w:pPr>
+        <w:ind w:left="2160" w:hanging="360"/>
+      </w:pPr>
+    </w:lvl>
+    <w:lvl w:ilvl="2" w:tplc="0409001B" w:tentative="1">
+      <w:start w:val="1"/>
+      <w:numFmt w:val="lowerRoman"/>
+      <w:lvlText w:val="%3."/>
+      <w:lvlJc w:val="right"/>
+      <w:pPr>
+        <w:ind w:left="2880" w:hanging="180"/>
+      </w:pPr>
+    </w:lvl>
+    <w:lvl w:ilvl="3" w:tplc="0409000F" w:tentative="1">
+      <w:start w:val="1"/>
+      <w:numFmt w:val="decimal"/>
+      <w:lvlText w:val="%4."/>
+      <w:lvlJc w:val="left"/>
+      <w:pPr>
+        <w:ind w:left="3600" w:hanging="360"/>
+      </w:pPr>
+    </w:lvl>
+    <w:lvl w:ilvl="4" w:tplc="04090019" w:tentative="1">
+      <w:start w:val="1"/>
+      <w:numFmt w:val="lowerLetter"/>
+      <w:lvlText w:val="%5."/>
+      <w:lvlJc w:val="left"/>
+      <w:pPr>
+        <w:ind w:left="4320" w:hanging="360"/>
+      </w:pPr>
+    </w:lvl>
+    <w:lvl w:ilvl="5" w:tplc="0409001B" w:tentative="1">
+      <w:start w:val="1"/>
+      <w:numFmt w:val="lowerRoman"/>
+      <w:lvlText w:val="%6."/>
+      <w:lvlJc w:val="right"/>
+      <w:pPr>
+        <w:ind w:left="5040" w:hanging="180"/>
+      </w:pPr>
+    </w:lvl>
+    <w:lvl w:ilvl="6" w:tplc="0409000F" w:tentative="1">
+      <w:start w:val="1"/>
+      <w:numFmt w:val="decimal"/>
+      <w:lvlText w:val="%7."/>
+      <w:lvlJc w:val="left"/>
+      <w:pPr>
+        <w:ind w:left="5760" w:hanging="360"/>
+      </w:pPr>
+    </w:lvl>
+    <w:lvl w:ilvl="7" w:tplc="04090019" w:tentative="1">
+      <w:start w:val="1"/>
+      <w:numFmt w:val="lowerLetter"/>
+      <w:lvlText w:val="%8."/>
+      <w:lvlJc w:val="left"/>
+      <w:pPr>
+        <w:ind w:left="6480" w:hanging="360"/>
+      </w:pPr>
+    </w:lvl>
+    <w:lvl w:ilvl="8" w:tplc="0409001B" w:tentative="1">
+      <w:start w:val="1"/>
+      <w:numFmt w:val="lowerRoman"/>
+      <w:lvlText w:val="%9."/>
+      <w:lvlJc w:val="right"/>
+      <w:pPr>
+        <w:ind w:left="7200" w:hanging="180"/>
+      </w:pPr>
+    </w:lvl>
+  </w:abstractNum>
+  <w:abstractNum w:abstractNumId="1" w15:restartNumberingAfterBreak="0">
+    <w:nsid w:val="7EA3756D"/>
+    <w:multiLevelType w:val="hybridMultilevel"/>
+    <w:tmpl w:val="5C08F90A"/>
+    <w:lvl w:ilvl="0" w:tplc="A680FA06">
+      <w:start w:val="1"/>
+      <w:numFmt w:val="decimal"/>
+      <w:lvlText w:val="%1."/>
+      <w:lvlJc w:val="left"/>
+      <w:pPr>
+        <w:ind w:left="1080" w:hanging="360"/>
+      </w:pPr>
+      <w:rPr>
+        <w:rFonts w:hint="default"/>
+      </w:rPr>
+    </w:lvl>
+    <w:lvl w:ilvl="1" w:tplc="04090019" w:tentative="1">
+      <w:start w:val="1"/>
+      <w:numFmt w:val="lowerLetter"/>
+      <w:lvlText w:val="%2."/>
+      <w:lvlJc w:val="left"/>
+      <w:pPr>
+        <w:ind w:left="1800" w:hanging="360"/>
+      </w:pPr>
+    </w:lvl>
+    <w:lvl w:ilvl="2" w:tplc="0409001B" w:tentative="1">
+      <w:start w:val="1"/>
+      <w:numFmt w:val="lowerRoman"/>
+      <w:lvlText w:val="%3."/>
+      <w:lvlJc w:val="right"/>
+      <w:pPr>
+        <w:ind w:left="2520" w:hanging="180"/>
+      </w:pPr>
+    </w:lvl>
+    <w:lvl w:ilvl="3" w:tplc="0409000F" w:tentative="1">
+      <w:start w:val="1"/>
+      <w:numFmt w:val="decimal"/>
+      <w:lvlText w:val="%4."/>
+      <w:lvlJc w:val="left"/>
+      <w:pPr>
+        <w:ind w:left="3240" w:hanging="360"/>
+      </w:pPr>
+    </w:lvl>
+    <w:lvl w:ilvl="4" w:tplc="04090019" w:tentative="1">
+      <w:start w:val="1"/>
+      <w:numFmt w:val="lowerLetter"/>
+      <w:lvlText w:val="%5."/>
+      <w:lvlJc w:val="left"/>
+      <w:pPr>
+        <w:ind w:left="3960" w:hanging="360"/>
+      </w:pPr>
+    </w:lvl>
+    <w:lvl w:ilvl="5" w:tplc="0409001B" w:tentative="1">
+      <w:start w:val="1"/>
+      <w:numFmt w:val="lowerRoman"/>
+      <w:lvlText w:val="%6."/>
+      <w:lvlJc w:val="right"/>
+      <w:pPr>
+        <w:ind w:left="4680" w:hanging="180"/>
+      </w:pPr>
+    </w:lvl>
+    <w:lvl w:ilvl="6" w:tplc="0409000F" w:tentative="1">
+      <w:start w:val="1"/>
+      <w:numFmt w:val="decimal"/>
+      <w:lvlText w:val="%7."/>
+      <w:lvlJc w:val="left"/>
+      <w:pPr>
+        <w:ind w:left="5400" w:hanging="360"/>
+      </w:pPr>
+    </w:lvl>
+    <w:lvl w:ilvl="7" w:tplc="04090019" w:tentative="1">
+      <w:start w:val="1"/>
+      <w:numFmt w:val="lowerLetter"/>
+      <w:lvlText w:val="%8."/>
+      <w:lvlJc w:val="left"/>
+      <w:pPr>
+        <w:ind w:left="6120" w:hanging="360"/>
+      </w:pPr>
+    </w:lvl>
+    <w:lvl w:ilvl="8" w:tplc="0409001B" w:tentative="1">
+      <w:start w:val="1"/>
+      <w:numFmt w:val="lowerRoman"/>
+      <w:lvlText w:val="%9."/>
+      <w:lvlJc w:val="right"/>
+      <w:pPr>
+        <w:ind w:left="6840" w:hanging="180"/>
+      </w:pPr>
+    </w:lvl>
+  </w:abstractNum>
+  <w:num w:numId="1" w16cid:durableId="29695483">
+    <w:abstractNumId w:val="1"/>
+  </w:num>
+  <w:num w:numId="2" w16cid:durableId="123667549">
+    <w:abstractNumId w:val="0"/>
+  </w:num>
+</w:numbering>
 </file>
 
 <file path=word/styles.xml><?xml version="1.0" encoding="utf-8"?>
@@ -2870,6 +4005,40 @@
       </w:tblBorders>
     </w:tblPr>
   </w:style>
+  <w:style w:type="paragraph" w:styleId="ListParagraph">
+    <w:name w:val="List Paragraph"/>
+    <w:basedOn w:val="Normal"/>
+    <w:uiPriority w:val="34"/>
+    <w:qFormat/>
+    <w:rsid w:val="00027CFF"/>
+    <w:pPr>
+      <w:ind w:left="720"/>
+      <w:contextualSpacing/>
+    </w:pPr>
+  </w:style>
+  <w:style w:type="character" w:styleId="Hyperlink">
+    <w:name w:val="Hyperlink"/>
+    <w:basedOn w:val="DefaultParagraphFont"/>
+    <w:uiPriority w:val="99"/>
+    <w:unhideWhenUsed/>
+    <w:rsid w:val="000255F0"/>
+    <w:rPr>
+      <w:color w:val="0563C1" w:themeColor="hyperlink"/>
+      <w:u w:val="single"/>
+    </w:rPr>
+  </w:style>
+  <w:style w:type="character" w:styleId="UnresolvedMention">
+    <w:name w:val="Unresolved Mention"/>
+    <w:basedOn w:val="DefaultParagraphFont"/>
+    <w:uiPriority w:val="99"/>
+    <w:semiHidden/>
+    <w:unhideWhenUsed/>
+    <w:rsid w:val="000255F0"/>
+    <w:rPr>
+      <w:color w:val="605E5C"/>
+      <w:shd w:val="clear" w:color="auto" w:fill="E1DFDD"/>
+    </w:rPr>
+  </w:style>
 </w:styles>
 </file>
 
@@ -3169,6 +4338,21 @@
 </file>
 
 <file path=customXml/item1.xml><?xml version="1.0" encoding="utf-8"?>
+<p:properties xmlns:p="http://schemas.microsoft.com/office/2006/metadata/properties" xmlns:xsi="http://www.w3.org/2001/XMLSchema-instance" xmlns:pc="http://schemas.microsoft.com/office/infopath/2007/PartnerControls">
+  <documentManagement/>
+</p:properties>
+</file>
+
+<file path=customXml/item2.xml><?xml version="1.0" encoding="utf-8"?>
+<?mso-contentType ?>
+<FormTemplates xmlns="http://schemas.microsoft.com/sharepoint/v3/contenttype/forms">
+  <Display>DocumentLibraryForm</Display>
+  <Edit>DocumentLibraryForm</Edit>
+  <New>DocumentLibraryForm</New>
+</FormTemplates>
+</file>
+
+<file path=customXml/item3.xml><?xml version="1.0" encoding="utf-8"?>
 <ct:contentTypeSchema xmlns:ct="http://schemas.microsoft.com/office/2006/metadata/contentType" xmlns:ma="http://schemas.microsoft.com/office/2006/metadata/properties/metaAttributes" ct:_="" ma:_="" ma:contentTypeName="Document" ma:contentTypeID="0x010100ABE746C5DC233C4DA009AC1EB67FD45E" ma:contentTypeVersion="6" ma:contentTypeDescription="Create a new document." ma:contentTypeScope="" ma:versionID="e63a94d7bf0f23ba738f81732f5f58e6">
   <xsd:schema xmlns:xsd="http://www.w3.org/2001/XMLSchema" xmlns:xs="http://www.w3.org/2001/XMLSchema" xmlns:p="http://schemas.microsoft.com/office/2006/metadata/properties" xmlns:ns3="7da7b9c4-2e16-4fd2-adc5-4cbf07100966" targetNamespace="http://schemas.microsoft.com/office/2006/metadata/properties" ma:root="true" ma:fieldsID="9eb5b8eb97cf4aced345556a12cc9cb8" ns3:_="">
     <xsd:import namespace="7da7b9c4-2e16-4fd2-adc5-4cbf07100966"/>
@@ -3326,26 +4510,35 @@
 </ct:contentTypeSchema>
 </file>
 
-<file path=customXml/item2.xml><?xml version="1.0" encoding="utf-8"?>
-<?mso-contentType ?>
-<FormTemplates xmlns="http://schemas.microsoft.com/sharepoint/v3/contenttype/forms">
-  <Display>DocumentLibraryForm</Display>
-  <Edit>DocumentLibraryForm</Edit>
-  <New>DocumentLibraryForm</New>
-</FormTemplates>
-</file>
-
-<file path=customXml/item3.xml><?xml version="1.0" encoding="utf-8"?>
-<p:properties xmlns:p="http://schemas.microsoft.com/office/2006/metadata/properties" xmlns:xsi="http://www.w3.org/2001/XMLSchema-instance" xmlns:pc="http://schemas.microsoft.com/office/infopath/2007/PartnerControls">
-  <documentManagement/>
-</p:properties>
-</file>
-
 <file path=customXml/item4.xml><?xml version="1.0" encoding="utf-8"?>
 <b:Sources xmlns:b="http://schemas.openxmlformats.org/officeDocument/2006/bibliography" xmlns="http://schemas.openxmlformats.org/officeDocument/2006/bibliography" SelectedStyle="\APASixthEditionOfficeOnline.xsl" StyleName="APA" Version="6"/>
 </file>
 
 <file path=customXml/itemProps1.xml><?xml version="1.0" encoding="utf-8"?>
+<ds:datastoreItem xmlns:ds="http://schemas.openxmlformats.org/officeDocument/2006/customXml" ds:itemID="{DF969BFB-F189-4AAA-AE77-356C57EFC56D}">
+  <ds:schemaRefs>
+    <ds:schemaRef ds:uri="http://schemas.microsoft.com/office/infopath/2007/PartnerControls"/>
+    <ds:schemaRef ds:uri="http://schemas.microsoft.com/office/2006/metadata/properties"/>
+    <ds:schemaRef ds:uri="http://schemas.microsoft.com/office/2006/documentManagement/types"/>
+    <ds:schemaRef ds:uri="7da7b9c4-2e16-4fd2-adc5-4cbf07100966"/>
+    <ds:schemaRef ds:uri="http://purl.org/dc/terms/"/>
+    <ds:schemaRef ds:uri="http://purl.org/dc/elements/1.1/"/>
+    <ds:schemaRef ds:uri="http://schemas.openxmlformats.org/package/2006/metadata/core-properties"/>
+    <ds:schemaRef ds:uri="http://www.w3.org/XML/1998/namespace"/>
+    <ds:schemaRef ds:uri="http://purl.org/dc/dcmitype/"/>
+  </ds:schemaRefs>
+</ds:datastoreItem>
+</file>
+
+<file path=customXml/itemProps2.xml><?xml version="1.0" encoding="utf-8"?>
+<ds:datastoreItem xmlns:ds="http://schemas.openxmlformats.org/officeDocument/2006/customXml" ds:itemID="{EBECE7F3-36CE-4858-A4D6-E39294CEB201}">
+  <ds:schemaRefs>
+    <ds:schemaRef ds:uri="http://schemas.microsoft.com/sharepoint/v3/contenttype/forms"/>
+  </ds:schemaRefs>
+</ds:datastoreItem>
+</file>
+
+<file path=customXml/itemProps3.xml><?xml version="1.0" encoding="utf-8"?>
 <ds:datastoreItem xmlns:ds="http://schemas.openxmlformats.org/officeDocument/2006/customXml" ds:itemID="{5BB31A16-73FF-4654-8ABE-4527834EAB1B}">
   <ds:schemaRefs>
     <ds:schemaRef ds:uri="http://schemas.microsoft.com/office/2006/metadata/contentType"/>
@@ -3363,30 +4556,6 @@
 </ds:datastoreItem>
 </file>
 
-<file path=customXml/itemProps2.xml><?xml version="1.0" encoding="utf-8"?>
-<ds:datastoreItem xmlns:ds="http://schemas.openxmlformats.org/officeDocument/2006/customXml" ds:itemID="{EBECE7F3-36CE-4858-A4D6-E39294CEB201}">
-  <ds:schemaRefs>
-    <ds:schemaRef ds:uri="http://schemas.microsoft.com/sharepoint/v3/contenttype/forms"/>
-  </ds:schemaRefs>
-</ds:datastoreItem>
-</file>
-
-<file path=customXml/itemProps3.xml><?xml version="1.0" encoding="utf-8"?>
-<ds:datastoreItem xmlns:ds="http://schemas.openxmlformats.org/officeDocument/2006/customXml" ds:itemID="{DF969BFB-F189-4AAA-AE77-356C57EFC56D}">
-  <ds:schemaRefs>
-    <ds:schemaRef ds:uri="http://schemas.microsoft.com/office/2006/metadata/properties"/>
-    <ds:schemaRef ds:uri="http://purl.org/dc/elements/1.1/"/>
-    <ds:schemaRef ds:uri="http://purl.org/dc/dcmitype/"/>
-    <ds:schemaRef ds:uri="http://schemas.microsoft.com/office/2006/documentManagement/types"/>
-    <ds:schemaRef ds:uri="http://schemas.microsoft.com/office/infopath/2007/PartnerControls"/>
-    <ds:schemaRef ds:uri="http://purl.org/dc/terms/"/>
-    <ds:schemaRef ds:uri="http://schemas.openxmlformats.org/package/2006/metadata/core-properties"/>
-    <ds:schemaRef ds:uri="7da7b9c4-2e16-4fd2-adc5-4cbf07100966"/>
-    <ds:schemaRef ds:uri="http://www.w3.org/XML/1998/namespace"/>
-  </ds:schemaRefs>
-</ds:datastoreItem>
-</file>
-
 <file path=customXml/itemProps4.xml><?xml version="1.0" encoding="utf-8"?>
 <ds:datastoreItem xmlns:ds="http://schemas.openxmlformats.org/officeDocument/2006/customXml" ds:itemID="{BFFE4A58-EDAD-4FFD-AE90-071F21D3EC68}">
   <ds:schemaRefs>

</xml_diff>